<commit_message>
FIX: adjust for reviewer comments P2.2
</commit_message>
<xml_diff>
--- a/P2.2_more_lin_reg/submission.docx
+++ b/P2.2_more_lin_reg/submission.docx
@@ -341,7 +341,7 @@
       </w:pPr>
       <w:r>
         <w:drawing>
-          <wp:anchor behindDoc="0" distT="0" distB="0" distL="0" distR="0" simplePos="0" locked="0" layoutInCell="1" allowOverlap="1" relativeHeight="4">
+          <wp:anchor behindDoc="0" distT="0" distB="0" distL="0" distR="0" simplePos="0" locked="0" layoutInCell="1" allowOverlap="1" relativeHeight="2">
             <wp:simplePos x="0" y="0"/>
             <wp:positionH relativeFrom="column">
               <wp:posOffset>434975</wp:posOffset>
@@ -630,111 +630,51 @@
       <w:r>
         <w:rPr/>
         <w:tab/>
-        <w:t>I looked at plots, and eyeballed which ones looked somewhat linear.  I also looked at the correlation matrix for which independent variables had high correlation to sales.  I chose everything but ‘Land Area’ as predictor variables, because that one looked like sales were flat with changing land area.  Everything else had some linearity to it.  Population measures (census, pop density, and total families) were highly correlated, and so I only used the 2010 census as a population measure.  So in the end, I used 2010 Census and Households under 18 as predictor variables.</w:t>
-      </w:r>
-    </w:p>
-    <w:p>
-      <w:pPr>
-        <w:pStyle w:val="Normal1"/>
-        <w:spacing w:before="0" w:after="0"/>
-        <w:ind w:left="720" w:hanging="360"/>
-        <w:contextualSpacing/>
-        <w:rPr/>
-      </w:pPr>
-      <w:r>
-        <w:rPr/>
-      </w:r>
-    </w:p>
-    <w:p>
-      <w:pPr>
-        <w:pStyle w:val="Normal1"/>
-        <w:spacing w:before="0" w:after="0"/>
-        <w:ind w:left="360" w:hanging="0"/>
-        <w:contextualSpacing/>
-        <w:rPr/>
-      </w:pPr>
-      <w:r>
-        <w:rPr/>
-      </w:r>
-    </w:p>
-    <w:p>
-      <w:pPr>
-        <w:pStyle w:val="Normal1"/>
-        <w:numPr>
-          <w:ilvl w:val="0"/>
-          <w:numId w:val="2"/>
-        </w:numPr>
-        <w:spacing w:before="0" w:after="0"/>
-        <w:ind w:left="720" w:hanging="360"/>
-        <w:contextualSpacing/>
-        <w:rPr/>
-      </w:pPr>
-      <w:r>
-        <w:rPr/>
-        <w:t>Explain why you believe your linear model is a good model. You must justify your reasoning using the statistical results that your regression model created. . For each variable you selected, please justify how each variable is a good fit for your model by using the p-values and R-squared values that your model produced.</w:t>
-      </w:r>
-    </w:p>
-    <w:p>
-      <w:pPr>
-        <w:pStyle w:val="Normal1"/>
-        <w:spacing w:before="0" w:after="0"/>
-        <w:ind w:left="720" w:hanging="360"/>
-        <w:contextualSpacing/>
-        <w:rPr/>
-      </w:pPr>
-      <w:r>
-        <w:rPr/>
-      </w:r>
-    </w:p>
-    <w:p>
-      <w:pPr>
-        <w:pStyle w:val="Normal1"/>
-        <w:spacing w:before="0" w:after="0"/>
-        <w:ind w:left="720" w:hanging="360"/>
-        <w:contextualSpacing/>
-        <w:rPr/>
-      </w:pPr>
-      <w:r>
-        <w:rPr/>
-        <w:tab/>
-        <w:t>It’s a good model because the adjusted r-squared is high (0.912) and the p-values of the coefficients are below 0.05, meaning they have a meaningful relationship to the target variable.</w:t>
-      </w:r>
-    </w:p>
-    <w:p>
-      <w:pPr>
-        <w:pStyle w:val="Normal1"/>
-        <w:spacing w:before="0" w:after="0"/>
-        <w:ind w:left="720" w:hanging="360"/>
-        <w:contextualSpacing/>
-        <w:rPr/>
-      </w:pPr>
-      <w:r>
-        <w:rPr/>
-      </w:r>
-    </w:p>
-    <w:p>
-      <w:pPr>
-        <w:pStyle w:val="Normal1"/>
-        <w:spacing w:before="0" w:after="0"/>
-        <w:ind w:left="720" w:hanging="360"/>
-        <w:contextualSpacing/>
-        <w:rPr/>
-      </w:pPr>
-      <w:r>
-        <w:rPr/>
+        <w:t xml:space="preserve">I looked at plots, and eyeballed which ones looked somewhat linear.  I also looked at the </w:t>
+      </w:r>
+      <w:r>
+        <w:rPr/>
+        <w:t xml:space="preserve">pearson </w:t>
+      </w:r>
+      <w:r>
+        <w:rPr/>
+        <w:t>correlation matrix for which independent variables had high correlation to sales:</w:t>
+      </w:r>
+    </w:p>
+    <w:p>
+      <w:pPr>
+        <w:pStyle w:val="Normal1"/>
+        <w:spacing w:before="0" w:after="0"/>
+        <w:ind w:left="720" w:hanging="360"/>
+        <w:contextualSpacing/>
+        <w:rPr/>
+      </w:pPr>
+      <w:r>
+        <w:rPr/>
+      </w:r>
+    </w:p>
+    <w:p>
+      <w:pPr>
+        <w:pStyle w:val="Normal1"/>
+        <w:spacing w:before="0" w:after="0"/>
+        <w:ind w:left="720" w:hanging="360"/>
+        <w:contextualSpacing/>
+        <w:rPr/>
+      </w:pPr>
+      <w:r>
         <w:drawing>
           <wp:anchor behindDoc="0" distT="0" distB="0" distL="0" distR="0" simplePos="0" locked="0" layoutInCell="1" allowOverlap="1" relativeHeight="3">
             <wp:simplePos x="0" y="0"/>
             <wp:positionH relativeFrom="column">
-              <wp:align>center</wp:align>
+              <wp:posOffset>499745</wp:posOffset>
             </wp:positionH>
             <wp:positionV relativeFrom="paragraph">
-              <wp:posOffset>635</wp:posOffset>
+              <wp:posOffset>-159385</wp:posOffset>
             </wp:positionV>
-            <wp:extent cx="5259070" cy="2639060"/>
+            <wp:extent cx="5182870" cy="3117215"/>
             <wp:effectExtent l="0" t="0" r="0" b="0"/>
             <wp:wrapSquare wrapText="bothSides"/>
-            <wp:docPr id="2" name="Image2" descr=""/>
+            <wp:docPr id="2" name="Image4" descr=""/>
             <wp:cNvGraphicFramePr>
               <a:graphicFrameLocks xmlns:a="http://schemas.openxmlformats.org/drawingml/2006/main" noChangeAspect="1"/>
             </wp:cNvGraphicFramePr>
@@ -742,14 +682,14 @@
               <a:graphicData uri="http://schemas.openxmlformats.org/drawingml/2006/picture">
                 <pic:pic xmlns:pic="http://schemas.openxmlformats.org/drawingml/2006/picture">
                   <pic:nvPicPr>
-                    <pic:cNvPr id="2" name="Image2" descr=""/>
+                    <pic:cNvPr id="2" name="Image4" descr=""/>
                     <pic:cNvPicPr>
                       <a:picLocks noChangeAspect="1" noChangeArrowheads="1"/>
                     </pic:cNvPicPr>
                   </pic:nvPicPr>
                   <pic:blipFill>
                     <a:blip r:embed="rId7"/>
-                    <a:srcRect l="22976" t="32864" r="19965" b="16205"/>
+                    <a:srcRect l="27145" t="5964" r="23850" b="41599"/>
                     <a:stretch>
                       <a:fillRect/>
                     </a:stretch>
@@ -757,7 +697,7 @@
                   <pic:spPr bwMode="auto">
                     <a:xfrm>
                       <a:off x="0" y="0"/>
-                      <a:ext cx="5259070" cy="2639060"/>
+                      <a:ext cx="5182870" cy="3117215"/>
                     </a:xfrm>
                     <a:prstGeom prst="rect">
                       <a:avLst/>
@@ -769,36 +709,338 @@
           </wp:anchor>
         </w:drawing>
       </w:r>
-    </w:p>
-    <w:p>
-      <w:pPr>
-        <w:pStyle w:val="Normal1"/>
-        <w:spacing w:before="0" w:after="0"/>
-        <w:ind w:left="720" w:hanging="360"/>
-        <w:contextualSpacing/>
-        <w:rPr/>
-      </w:pPr>
-      <w:r>
-        <w:rPr/>
-      </w:r>
-    </w:p>
-    <w:p>
-      <w:pPr>
-        <w:pStyle w:val="Normal1"/>
-        <w:spacing w:before="0" w:after="0"/>
-        <w:ind w:left="720" w:hanging="360"/>
-        <w:contextualSpacing/>
-        <w:rPr/>
-      </w:pPr>
-      <w:r>
-        <w:rPr/>
-      </w:r>
-    </w:p>
-    <w:p>
-      <w:pPr>
-        <w:pStyle w:val="Normal1"/>
-        <w:spacing w:before="0" w:after="0"/>
-        <w:ind w:left="720" w:hanging="0"/>
+      <w:r>
+        <w:rPr/>
+        <w:t xml:space="preserve"> </w:t>
+      </w:r>
+    </w:p>
+    <w:p>
+      <w:pPr>
+        <w:pStyle w:val="Normal1"/>
+        <w:spacing w:before="0" w:after="0"/>
+        <w:ind w:left="720" w:hanging="360"/>
+        <w:contextualSpacing/>
+        <w:rPr/>
+      </w:pPr>
+      <w:r>
+        <w:rPr/>
+      </w:r>
+    </w:p>
+    <w:p>
+      <w:pPr>
+        <w:pStyle w:val="Normal1"/>
+        <w:spacing w:before="0" w:after="0"/>
+        <w:ind w:left="720" w:hanging="360"/>
+        <w:contextualSpacing/>
+        <w:rPr/>
+      </w:pPr>
+      <w:r>
+        <w:rPr/>
+      </w:r>
+    </w:p>
+    <w:p>
+      <w:pPr>
+        <w:pStyle w:val="Normal1"/>
+        <w:spacing w:before="0" w:after="0"/>
+        <w:ind w:left="720" w:hanging="360"/>
+        <w:contextualSpacing/>
+        <w:rPr/>
+      </w:pPr>
+      <w:r>
+        <w:rPr/>
+      </w:r>
+    </w:p>
+    <w:p>
+      <w:pPr>
+        <w:pStyle w:val="Normal1"/>
+        <w:spacing w:before="0" w:after="0"/>
+        <w:ind w:left="720" w:hanging="360"/>
+        <w:contextualSpacing/>
+        <w:rPr/>
+      </w:pPr>
+      <w:r>
+        <w:rPr/>
+      </w:r>
+    </w:p>
+    <w:p>
+      <w:pPr>
+        <w:pStyle w:val="Normal1"/>
+        <w:spacing w:before="0" w:after="0"/>
+        <w:ind w:left="720" w:hanging="360"/>
+        <w:contextualSpacing/>
+        <w:rPr/>
+      </w:pPr>
+      <w:r>
+        <w:rPr/>
+      </w:r>
+    </w:p>
+    <w:p>
+      <w:pPr>
+        <w:pStyle w:val="Normal1"/>
+        <w:spacing w:before="0" w:after="0"/>
+        <w:ind w:left="720" w:hanging="360"/>
+        <w:contextualSpacing/>
+        <w:rPr/>
+      </w:pPr>
+      <w:r>
+        <w:rPr/>
+      </w:r>
+    </w:p>
+    <w:p>
+      <w:pPr>
+        <w:pStyle w:val="Normal1"/>
+        <w:spacing w:before="0" w:after="0"/>
+        <w:ind w:left="720" w:hanging="360"/>
+        <w:contextualSpacing/>
+        <w:rPr/>
+      </w:pPr>
+      <w:r>
+        <w:rPr/>
+      </w:r>
+    </w:p>
+    <w:p>
+      <w:pPr>
+        <w:pStyle w:val="Normal1"/>
+        <w:spacing w:before="0" w:after="0"/>
+        <w:ind w:left="720" w:hanging="360"/>
+        <w:contextualSpacing/>
+        <w:rPr/>
+      </w:pPr>
+      <w:r>
+        <w:rPr/>
+      </w:r>
+    </w:p>
+    <w:p>
+      <w:pPr>
+        <w:pStyle w:val="Normal1"/>
+        <w:spacing w:before="0" w:after="0"/>
+        <w:ind w:left="720" w:hanging="360"/>
+        <w:contextualSpacing/>
+        <w:rPr/>
+      </w:pPr>
+      <w:r>
+        <w:rPr/>
+      </w:r>
+    </w:p>
+    <w:p>
+      <w:pPr>
+        <w:pStyle w:val="Normal1"/>
+        <w:spacing w:before="0" w:after="0"/>
+        <w:ind w:left="720" w:hanging="360"/>
+        <w:contextualSpacing/>
+        <w:rPr/>
+      </w:pPr>
+      <w:r>
+        <w:rPr/>
+      </w:r>
+    </w:p>
+    <w:p>
+      <w:pPr>
+        <w:pStyle w:val="Normal1"/>
+        <w:spacing w:before="0" w:after="0"/>
+        <w:ind w:left="720" w:hanging="360"/>
+        <w:contextualSpacing/>
+        <w:rPr/>
+      </w:pPr>
+      <w:r>
+        <w:rPr/>
+      </w:r>
+    </w:p>
+    <w:p>
+      <w:pPr>
+        <w:pStyle w:val="Normal1"/>
+        <w:spacing w:before="0" w:after="0"/>
+        <w:ind w:left="720" w:hanging="360"/>
+        <w:contextualSpacing/>
+        <w:rPr/>
+      </w:pPr>
+      <w:r>
+        <w:rPr/>
+      </w:r>
+    </w:p>
+    <w:p>
+      <w:pPr>
+        <w:pStyle w:val="Normal1"/>
+        <w:spacing w:before="0" w:after="0"/>
+        <w:ind w:left="720" w:hanging="360"/>
+        <w:contextualSpacing/>
+        <w:rPr/>
+      </w:pPr>
+      <w:r>
+        <w:rPr/>
+      </w:r>
+    </w:p>
+    <w:p>
+      <w:pPr>
+        <w:pStyle w:val="Normal1"/>
+        <w:spacing w:before="0" w:after="0"/>
+        <w:ind w:left="720" w:hanging="360"/>
+        <w:contextualSpacing/>
+        <w:rPr/>
+      </w:pPr>
+      <w:r>
+        <w:rPr/>
+      </w:r>
+    </w:p>
+    <w:p>
+      <w:pPr>
+        <w:pStyle w:val="Normal1"/>
+        <w:spacing w:before="0" w:after="0"/>
+        <w:ind w:left="720" w:hanging="360"/>
+        <w:contextualSpacing/>
+        <w:rPr/>
+      </w:pPr>
+      <w:r>
+        <w:rPr/>
+      </w:r>
+    </w:p>
+    <w:p>
+      <w:pPr>
+        <w:pStyle w:val="Normal1"/>
+        <w:spacing w:before="0" w:after="0"/>
+        <w:ind w:left="720" w:hanging="360"/>
+        <w:contextualSpacing/>
+        <w:rPr/>
+      </w:pPr>
+      <w:r>
+        <w:rPr/>
+      </w:r>
+    </w:p>
+    <w:p>
+      <w:pPr>
+        <w:pStyle w:val="Normal1"/>
+        <w:spacing w:before="0" w:after="0"/>
+        <w:ind w:left="720" w:hanging="360"/>
+        <w:contextualSpacing/>
+        <w:rPr/>
+      </w:pPr>
+      <w:r>
+        <w:rPr/>
+      </w:r>
+    </w:p>
+    <w:p>
+      <w:pPr>
+        <w:pStyle w:val="Normal1"/>
+        <w:spacing w:before="0" w:after="0"/>
+        <w:ind w:left="720" w:hanging="360"/>
+        <w:contextualSpacing/>
+        <w:rPr/>
+      </w:pPr>
+      <w:r>
+        <w:rPr/>
+      </w:r>
+    </w:p>
+    <w:p>
+      <w:pPr>
+        <w:pStyle w:val="Normal1"/>
+        <w:spacing w:before="0" w:after="0"/>
+        <w:ind w:left="720" w:hanging="360"/>
+        <w:contextualSpacing/>
+        <w:rPr/>
+      </w:pPr>
+      <w:r>
+        <w:rPr/>
+      </w:r>
+    </w:p>
+    <w:p>
+      <w:pPr>
+        <w:pStyle w:val="Normal1"/>
+        <w:spacing w:before="0" w:after="0"/>
+        <w:ind w:left="720" w:hanging="360"/>
+        <w:contextualSpacing/>
+        <w:rPr/>
+      </w:pPr>
+      <w:r>
+        <w:rPr/>
+        <w:tab/>
+        <w:t xml:space="preserve">I chose </w:t>
+      </w:r>
+      <w:r>
+        <w:rPr/>
+        <w:t>Population Density</w:t>
+      </w:r>
+      <w:r>
+        <w:rPr/>
+        <w:t xml:space="preserve"> as </w:t>
+      </w:r>
+      <w:r>
+        <w:rPr/>
+        <w:t xml:space="preserve">the </w:t>
+      </w:r>
+      <w:r>
+        <w:rPr/>
+        <w:t xml:space="preserve">predictor variable.  Population measures (census, pop density, and total families, </w:t>
+      </w:r>
+      <w:r>
+        <w:rPr/>
+        <w:t>households under 18</w:t>
+      </w:r>
+      <w:r>
+        <w:rPr/>
+        <w:t xml:space="preserve">) were highly correlated, and so I only used the </w:t>
+      </w:r>
+      <w:r>
+        <w:rPr/>
+        <w:t>Population Density</w:t>
+      </w:r>
+      <w:r>
+        <w:rPr/>
+        <w:t xml:space="preserve"> as a population measure, </w:t>
+      </w:r>
+      <w:r>
+        <w:rPr/>
+        <w:t>because it had the highest correlation to sales</w:t>
+      </w:r>
+      <w:r>
+        <w:rPr/>
+        <w:t xml:space="preserve">.  I </w:t>
+      </w:r>
+      <w:r>
+        <w:rPr/>
+        <w:t>first</w:t>
+      </w:r>
+      <w:r>
+        <w:rPr/>
+        <w:t xml:space="preserve"> used </w:t>
+      </w:r>
+      <w:r>
+        <w:rPr/>
+        <w:t>Population Density</w:t>
+      </w:r>
+      <w:r>
+        <w:rPr/>
+        <w:t xml:space="preserve"> and </w:t>
+      </w:r>
+      <w:r>
+        <w:rPr/>
+        <w:t>Land Area</w:t>
+      </w:r>
+      <w:r>
+        <w:rPr/>
+        <w:t xml:space="preserve"> as predictor variables, </w:t>
+      </w:r>
+      <w:r>
+        <w:rPr/>
+        <w:t>but found the p-value for Land Area from the fit to be 0.1267, meaning it probably doesn’t have a meaningful correlation to sales.  We can also see this in the small pearson coefficient for Land Area/Sales.</w:t>
+      </w:r>
+    </w:p>
+    <w:p>
+      <w:pPr>
+        <w:pStyle w:val="Normal1"/>
+        <w:spacing w:before="0" w:after="0"/>
+        <w:ind w:left="720" w:hanging="360"/>
+        <w:contextualSpacing/>
+        <w:rPr/>
+      </w:pPr>
+      <w:r>
+        <w:rPr/>
+      </w:r>
+    </w:p>
+    <w:p>
+      <w:pPr>
+        <w:pStyle w:val="Normal1"/>
+        <w:spacing w:before="0" w:after="0"/>
+        <w:ind w:left="360" w:hanging="0"/>
         <w:contextualSpacing/>
         <w:rPr/>
       </w:pPr>
@@ -820,195 +1062,7 @@
       </w:pPr>
       <w:r>
         <w:rPr/>
-        <w:t>What is the best linear regression equation based on the available data? Each coefficient should have no more than 2 digits after the decimal (ex: 1.28)</w:t>
-      </w:r>
-    </w:p>
-    <w:p>
-      <w:pPr>
-        <w:pStyle w:val="Normal1"/>
-        <w:spacing w:before="0" w:after="0"/>
-        <w:ind w:left="720" w:hanging="360"/>
-        <w:contextualSpacing/>
-        <w:rPr/>
-      </w:pPr>
-      <w:r>
-        <w:rPr/>
-        <w:tab/>
-        <w:t xml:space="preserve">sales = </w:t>
-      </w:r>
-    </w:p>
-    <w:p>
-      <w:pPr>
-        <w:pStyle w:val="Normal1"/>
-        <w:spacing w:before="0" w:after="0"/>
-        <w:ind w:left="720" w:hanging="360"/>
-        <w:contextualSpacing/>
-        <w:rPr/>
-      </w:pPr>
-      <w:r>
-        <w:rPr/>
-        <w:tab/>
-        <w:tab/>
-        <w:t>2010 Census * 20.89</w:t>
-      </w:r>
-    </w:p>
-    <w:p>
-      <w:pPr>
-        <w:pStyle w:val="Normal1"/>
-        <w:spacing w:before="0" w:after="0"/>
-        <w:ind w:left="720" w:hanging="360"/>
-        <w:contextualSpacing/>
-        <w:rPr/>
-      </w:pPr>
-      <w:r>
-        <w:rPr/>
-        <w:tab/>
-        <w:tab/>
-        <w:t>+ Households with under 18 * -71.38</w:t>
-      </w:r>
-    </w:p>
-    <w:p>
-      <w:pPr>
-        <w:pStyle w:val="Normal1"/>
-        <w:spacing w:before="0" w:after="0"/>
-        <w:ind w:left="720" w:hanging="360"/>
-        <w:contextualSpacing/>
-        <w:rPr/>
-      </w:pPr>
-      <w:r>
-        <w:rPr/>
-        <w:tab/>
-        <w:tab/>
-        <w:t>+ 15</w:t>
-      </w:r>
-      <w:r>
-        <w:rPr/>
-        <w:t>1</w:t>
-      </w:r>
-      <w:r>
-        <w:rPr/>
-        <w:t>,165.52</w:t>
-      </w:r>
-    </w:p>
-    <w:p>
-      <w:pPr>
-        <w:pStyle w:val="Normal1"/>
-        <w:rPr/>
-      </w:pPr>
-      <w:r>
-        <w:rPr>
-          <w:i/>
-          <w:sz w:val="20"/>
-          <w:szCs w:val="20"/>
-        </w:rPr>
-        <w:t xml:space="preserve"> </w:t>
-      </w:r>
-    </w:p>
-    <w:p>
-      <w:pPr>
-        <w:pStyle w:val="Heading2"/>
-        <w:spacing w:before="360" w:after="120"/>
-        <w:contextualSpacing/>
-        <w:rPr/>
-      </w:pPr>
-      <w:bookmarkStart w:id="3" w:name="h.dhiw79nwa5la"/>
-      <w:bookmarkEnd w:id="3"/>
-      <w:r>
-        <w:rPr/>
-        <w:t>Step 2: Analysis</w:t>
-      </w:r>
-    </w:p>
-    <w:p>
-      <w:pPr>
-        <w:pStyle w:val="Normal1"/>
-        <w:rPr/>
-      </w:pPr>
-      <w:r>
-        <w:rPr>
-          <w:i/>
-          <w:sz w:val="20"/>
-          <w:szCs w:val="20"/>
-        </w:rPr>
-        <w:t>Use your model results to provide a recommendation. (500 word limit)</w:t>
-      </w:r>
-    </w:p>
-    <w:p>
-      <w:pPr>
-        <w:pStyle w:val="Normal1"/>
-        <w:rPr/>
-      </w:pPr>
-      <w:r>
-        <w:rPr/>
-      </w:r>
-    </w:p>
-    <w:p>
-      <w:pPr>
-        <w:pStyle w:val="Normal1"/>
-        <w:rPr/>
-      </w:pPr>
-      <w:r>
-        <w:rPr>
-          <w:i/>
-          <w:sz w:val="20"/>
-          <w:szCs w:val="20"/>
-        </w:rPr>
-        <w:t>At the minimum, answer this question:</w:t>
-      </w:r>
-    </w:p>
-    <w:p>
-      <w:pPr>
-        <w:pStyle w:val="Normal1"/>
-        <w:rPr/>
-      </w:pPr>
-      <w:r>
-        <w:rPr/>
-      </w:r>
-    </w:p>
-    <w:p>
-      <w:pPr>
-        <w:pStyle w:val="Normal1"/>
-        <w:numPr>
-          <w:ilvl w:val="0"/>
-          <w:numId w:val="1"/>
-        </w:numPr>
-        <w:spacing w:before="0" w:after="0"/>
-        <w:ind w:left="720" w:hanging="360"/>
-        <w:contextualSpacing/>
-        <w:rPr/>
-      </w:pPr>
-      <w:r>
-        <w:rPr/>
-        <w:t>Which city would you recommend and why did you recommend this city?</w:t>
-      </w:r>
-    </w:p>
-    <w:p>
-      <w:pPr>
-        <w:pStyle w:val="Normal1"/>
-        <w:spacing w:before="0" w:after="0"/>
-        <w:ind w:left="720" w:hanging="360"/>
-        <w:contextualSpacing/>
-        <w:rPr/>
-      </w:pPr>
-      <w:r>
-        <w:rPr/>
-      </w:r>
-    </w:p>
-    <w:p>
-      <w:pPr>
-        <w:pStyle w:val="Normal1"/>
-        <w:spacing w:before="0" w:after="0"/>
-        <w:ind w:left="720" w:hanging="360"/>
-        <w:contextualSpacing/>
-        <w:rPr/>
-      </w:pPr>
-      <w:r>
-        <w:rPr/>
-        <w:tab/>
-        <w:t xml:space="preserve">Laramie looks to be the best City for a new store.  It has the highest predicted sales based on the available data, and meets all the criteria (more than 4000 people, etc).  </w:t>
-      </w:r>
-      <w:r>
-        <w:rPr/>
-        <w:t>Makes sense because it is the most populated City with low competition.</w:t>
+        <w:t>Explain why you believe your linear model is a good model. You must justify your reasoning using the statistical results that your regression model created. . For each variable you selected, please justify how each variable is a good fit for your model by using the p-values and R-squared values that your model produced.</w:t>
       </w:r>
     </w:p>
     <w:p>
@@ -1033,18 +1087,18 @@
       </w:pPr>
       <w:r>
         <w:drawing>
-          <wp:anchor behindDoc="0" distT="0" distB="0" distL="0" distR="0" simplePos="0" locked="0" layoutInCell="1" allowOverlap="1" relativeHeight="2">
+          <wp:anchor behindDoc="0" distT="0" distB="0" distL="0" distR="0" simplePos="0" locked="0" layoutInCell="1" allowOverlap="1" relativeHeight="4">
             <wp:simplePos x="0" y="0"/>
             <wp:positionH relativeFrom="column">
-              <wp:posOffset>506730</wp:posOffset>
+              <wp:align>center</wp:align>
             </wp:positionH>
             <wp:positionV relativeFrom="paragraph">
-              <wp:posOffset>81280</wp:posOffset>
+              <wp:posOffset>635</wp:posOffset>
             </wp:positionV>
-            <wp:extent cx="5273675" cy="2019935"/>
+            <wp:extent cx="5685790" cy="2738120"/>
             <wp:effectExtent l="0" t="0" r="0" b="0"/>
             <wp:wrapSquare wrapText="bothSides"/>
-            <wp:docPr id="3" name="Image3" descr=""/>
+            <wp:docPr id="3" name="Image2" descr=""/>
             <wp:cNvGraphicFramePr>
               <a:graphicFrameLocks xmlns:a="http://schemas.openxmlformats.org/drawingml/2006/main" noChangeAspect="1"/>
             </wp:cNvGraphicFramePr>
@@ -1052,14 +1106,14 @@
               <a:graphicData uri="http://schemas.openxmlformats.org/drawingml/2006/picture">
                 <pic:pic xmlns:pic="http://schemas.openxmlformats.org/drawingml/2006/picture">
                   <pic:nvPicPr>
-                    <pic:cNvPr id="3" name="Image3" descr=""/>
+                    <pic:cNvPr id="3" name="Image2" descr=""/>
                     <pic:cNvPicPr>
                       <a:picLocks noChangeAspect="1" noChangeArrowheads="1"/>
                     </pic:cNvPicPr>
                   </pic:nvPicPr>
                   <pic:blipFill>
                     <a:blip r:embed="rId8"/>
-                    <a:srcRect l="23407" t="45605" r="24481" b="18877"/>
+                    <a:srcRect l="27007" t="11122" r="19896" b="43400"/>
                     <a:stretch>
                       <a:fillRect/>
                     </a:stretch>
@@ -1067,7 +1121,7 @@
                   <pic:spPr bwMode="auto">
                     <a:xfrm>
                       <a:off x="0" y="0"/>
-                      <a:ext cx="5273675" cy="2019935"/>
+                      <a:ext cx="5685790" cy="2738120"/>
                     </a:xfrm>
                     <a:prstGeom prst="rect">
                       <a:avLst/>
@@ -1082,6 +1136,311 @@
       <w:r>
         <w:rPr/>
         <w:tab/>
+        <w:t xml:space="preserve">It’s a good model because the adjusted r-squared is </w:t>
+      </w:r>
+      <w:r>
+        <w:rPr/>
+        <w:t xml:space="preserve">relatively </w:t>
+      </w:r>
+      <w:r>
+        <w:rPr/>
+        <w:t>high (0.</w:t>
+      </w:r>
+      <w:r>
+        <w:rPr/>
+        <w:t>799</w:t>
+      </w:r>
+      <w:r>
+        <w:rPr/>
+        <w:t>) and the p-values of the coefficients are below 0.05, meaning they have a meaningful relationship to the target variable.</w:t>
+      </w:r>
+    </w:p>
+    <w:p>
+      <w:pPr>
+        <w:pStyle w:val="Normal1"/>
+        <w:spacing w:before="0" w:after="0"/>
+        <w:ind w:left="720" w:hanging="360"/>
+        <w:contextualSpacing/>
+        <w:rPr/>
+      </w:pPr>
+      <w:r>
+        <w:rPr/>
+      </w:r>
+    </w:p>
+    <w:p>
+      <w:pPr>
+        <w:pStyle w:val="Normal1"/>
+        <w:spacing w:before="0" w:after="0"/>
+        <w:ind w:left="720" w:hanging="0"/>
+        <w:contextualSpacing/>
+        <w:rPr/>
+      </w:pPr>
+      <w:r>
+        <w:rPr/>
+      </w:r>
+    </w:p>
+    <w:p>
+      <w:pPr>
+        <w:pStyle w:val="Normal1"/>
+        <w:numPr>
+          <w:ilvl w:val="0"/>
+          <w:numId w:val="2"/>
+        </w:numPr>
+        <w:spacing w:before="0" w:after="0"/>
+        <w:ind w:left="720" w:hanging="360"/>
+        <w:contextualSpacing/>
+        <w:rPr/>
+      </w:pPr>
+      <w:r>
+        <w:rPr/>
+        <w:t>What is the best linear regression equation based on the available data? Each coefficient should have no more than 2 digits after the decimal (ex: 1.28)</w:t>
+      </w:r>
+    </w:p>
+    <w:p>
+      <w:pPr>
+        <w:pStyle w:val="Normal1"/>
+        <w:spacing w:before="0" w:after="0"/>
+        <w:ind w:left="720" w:hanging="360"/>
+        <w:contextualSpacing/>
+        <w:rPr/>
+      </w:pPr>
+      <w:r>
+        <w:rPr/>
+        <w:tab/>
+        <w:t xml:space="preserve">sales = </w:t>
+      </w:r>
+    </w:p>
+    <w:p>
+      <w:pPr>
+        <w:pStyle w:val="Normal1"/>
+        <w:spacing w:before="0" w:after="0"/>
+        <w:ind w:left="720" w:hanging="360"/>
+        <w:contextualSpacing/>
+        <w:rPr/>
+      </w:pPr>
+      <w:r>
+        <w:rPr/>
+        <w:tab/>
+        <w:tab/>
+      </w:r>
+      <w:r>
+        <w:rPr/>
+        <w:t xml:space="preserve">Population Density </w:t>
+      </w:r>
+      <w:r>
+        <w:rPr/>
+        <w:t xml:space="preserve">* </w:t>
+      </w:r>
+      <w:r>
+        <w:rPr/>
+        <w:t>31,441.70</w:t>
+      </w:r>
+    </w:p>
+    <w:p>
+      <w:pPr>
+        <w:pStyle w:val="Normal1"/>
+        <w:spacing w:before="0" w:after="0"/>
+        <w:ind w:left="720" w:hanging="360"/>
+        <w:contextualSpacing/>
+        <w:rPr/>
+      </w:pPr>
+      <w:r>
+        <w:rPr/>
+        <w:tab/>
+        <w:tab/>
+        <w:t xml:space="preserve">+ </w:t>
+      </w:r>
+      <w:r>
+        <w:rPr/>
+        <w:t>143,799.54</w:t>
+      </w:r>
+    </w:p>
+    <w:p>
+      <w:pPr>
+        <w:pStyle w:val="Normal1"/>
+        <w:rPr/>
+      </w:pPr>
+      <w:r>
+        <w:rPr>
+          <w:i/>
+          <w:sz w:val="20"/>
+          <w:szCs w:val="20"/>
+        </w:rPr>
+        <w:t xml:space="preserve"> </w:t>
+      </w:r>
+    </w:p>
+    <w:p>
+      <w:pPr>
+        <w:pStyle w:val="Heading2"/>
+        <w:spacing w:before="360" w:after="120"/>
+        <w:contextualSpacing/>
+        <w:rPr/>
+      </w:pPr>
+      <w:bookmarkStart w:id="3" w:name="h.dhiw79nwa5la"/>
+      <w:bookmarkEnd w:id="3"/>
+      <w:r>
+        <w:rPr/>
+        <w:t>Step 2: Analysis</w:t>
+      </w:r>
+    </w:p>
+    <w:p>
+      <w:pPr>
+        <w:pStyle w:val="Normal1"/>
+        <w:rPr/>
+      </w:pPr>
+      <w:r>
+        <w:rPr>
+          <w:i/>
+          <w:sz w:val="20"/>
+          <w:szCs w:val="20"/>
+        </w:rPr>
+        <w:t>Use your model results to provide a recommendation. (500 word limit)</w:t>
+      </w:r>
+    </w:p>
+    <w:p>
+      <w:pPr>
+        <w:pStyle w:val="Normal1"/>
+        <w:rPr/>
+      </w:pPr>
+      <w:r>
+        <w:rPr/>
+      </w:r>
+    </w:p>
+    <w:p>
+      <w:pPr>
+        <w:pStyle w:val="Normal1"/>
+        <w:rPr/>
+      </w:pPr>
+      <w:r>
+        <w:rPr>
+          <w:i/>
+          <w:sz w:val="20"/>
+          <w:szCs w:val="20"/>
+        </w:rPr>
+        <w:t>At the minimum, answer this question:</w:t>
+      </w:r>
+    </w:p>
+    <w:p>
+      <w:pPr>
+        <w:pStyle w:val="Normal1"/>
+        <w:rPr/>
+      </w:pPr>
+      <w:r>
+        <w:rPr/>
+      </w:r>
+    </w:p>
+    <w:p>
+      <w:pPr>
+        <w:pStyle w:val="Normal1"/>
+        <w:numPr>
+          <w:ilvl w:val="0"/>
+          <w:numId w:val="1"/>
+        </w:numPr>
+        <w:spacing w:before="0" w:after="0"/>
+        <w:ind w:left="720" w:hanging="360"/>
+        <w:contextualSpacing/>
+        <w:rPr/>
+      </w:pPr>
+      <w:r>
+        <w:rPr/>
+        <w:t>Which city would you recommend and why did you recommend this city?</w:t>
+      </w:r>
+    </w:p>
+    <w:p>
+      <w:pPr>
+        <w:pStyle w:val="Normal1"/>
+        <w:spacing w:before="0" w:after="0"/>
+        <w:ind w:left="720" w:hanging="360"/>
+        <w:contextualSpacing/>
+        <w:rPr/>
+      </w:pPr>
+      <w:r>
+        <w:rPr/>
+      </w:r>
+    </w:p>
+    <w:p>
+      <w:pPr>
+        <w:pStyle w:val="Normal1"/>
+        <w:spacing w:before="0" w:after="0"/>
+        <w:ind w:left="720" w:hanging="360"/>
+        <w:contextualSpacing/>
+        <w:rPr/>
+      </w:pPr>
+      <w:r>
+        <w:rPr/>
+        <w:tab/>
+        <w:t>Laramie looks to be the best City for a new store.  It has the highest predicted sales based on the available data, and meets all the criteria (more than 4000 people, etc).  Makes sense because it is the most populated City with low competition.</w:t>
+      </w:r>
+    </w:p>
+    <w:p>
+      <w:pPr>
+        <w:pStyle w:val="Normal1"/>
+        <w:spacing w:before="0" w:after="0"/>
+        <w:ind w:left="720" w:hanging="360"/>
+        <w:contextualSpacing/>
+        <w:rPr/>
+      </w:pPr>
+      <w:r>
+        <w:rPr/>
+        <w:drawing>
+          <wp:anchor behindDoc="0" distT="0" distB="0" distL="0" distR="0" simplePos="0" locked="0" layoutInCell="1" allowOverlap="1" relativeHeight="5">
+            <wp:simplePos x="0" y="0"/>
+            <wp:positionH relativeFrom="column">
+              <wp:posOffset>655320</wp:posOffset>
+            </wp:positionH>
+            <wp:positionV relativeFrom="paragraph">
+              <wp:posOffset>111125</wp:posOffset>
+            </wp:positionV>
+            <wp:extent cx="5315585" cy="2082165"/>
+            <wp:effectExtent l="0" t="0" r="0" b="0"/>
+            <wp:wrapSquare wrapText="bothSides"/>
+            <wp:docPr id="4" name="Image3" descr=""/>
+            <wp:cNvGraphicFramePr>
+              <a:graphicFrameLocks xmlns:a="http://schemas.openxmlformats.org/drawingml/2006/main" noChangeAspect="1"/>
+            </wp:cNvGraphicFramePr>
+            <a:graphic xmlns:a="http://schemas.openxmlformats.org/drawingml/2006/main">
+              <a:graphicData uri="http://schemas.openxmlformats.org/drawingml/2006/picture">
+                <pic:pic xmlns:pic="http://schemas.openxmlformats.org/drawingml/2006/picture">
+                  <pic:nvPicPr>
+                    <pic:cNvPr id="4" name="Image3" descr=""/>
+                    <pic:cNvPicPr>
+                      <a:picLocks noChangeAspect="1" noChangeArrowheads="1"/>
+                    </pic:cNvPicPr>
+                  </pic:nvPicPr>
+                  <pic:blipFill>
+                    <a:blip r:embed="rId9"/>
+                    <a:srcRect l="27394" t="20944" r="20864" b="43001"/>
+                    <a:stretch>
+                      <a:fillRect/>
+                    </a:stretch>
+                  </pic:blipFill>
+                  <pic:spPr bwMode="auto">
+                    <a:xfrm>
+                      <a:off x="0" y="0"/>
+                      <a:ext cx="5315585" cy="2082165"/>
+                    </a:xfrm>
+                    <a:prstGeom prst="rect">
+                      <a:avLst/>
+                    </a:prstGeom>
+                  </pic:spPr>
+                </pic:pic>
+              </a:graphicData>
+            </a:graphic>
+          </wp:anchor>
+        </w:drawing>
+      </w:r>
+    </w:p>
+    <w:p>
+      <w:pPr>
+        <w:pStyle w:val="Normal1"/>
+        <w:spacing w:before="0" w:after="0"/>
+        <w:ind w:left="720" w:hanging="360"/>
+        <w:contextualSpacing/>
+        <w:rPr/>
+      </w:pPr>
+      <w:r>
+        <w:rPr/>
+        <w:tab/>
       </w:r>
     </w:p>
     <w:p>
@@ -1111,52 +1470,7 @@
         </w:rPr>
       </w:pPr>
       <w:r>
-        <w:rPr>
-          <w:sz w:val="28"/>
-          <w:u w:val="single"/>
-        </w:rPr>
-        <w:t>Before you Submit</w:t>
-      </w:r>
-    </w:p>
-    <w:p>
-      <w:pPr>
-        <w:pStyle w:val="Normal1"/>
-        <w:rPr/>
-      </w:pPr>
-      <w:r>
-        <w:rPr/>
-      </w:r>
-    </w:p>
-    <w:p>
-      <w:pPr>
-        <w:pStyle w:val="Normal1"/>
-        <w:rPr/>
-      </w:pPr>
-      <w:r>
-        <w:rPr/>
-        <w:t xml:space="preserve">Please check your answers against the requirements of the project dictated by the </w:t>
-      </w:r>
-      <w:r>
-        <w:fldChar w:fldCharType="begin"/>
-      </w:r>
-      <w:r>
-        <w:instrText> HYPERLINK "https://review.udacity.com/" \l "!/rubrics/381/view"</w:instrText>
-      </w:r>
-      <w:r>
-        <w:fldChar w:fldCharType="separate"/>
-      </w:r>
-      <w:r>
-        <w:rPr>
-          <w:rStyle w:val="InternetLink"/>
-        </w:rPr>
-        <w:t>rubric</w:t>
-      </w:r>
-      <w:r>
-        <w:fldChar w:fldCharType="end"/>
-      </w:r>
-      <w:r>
-        <w:rPr/>
-        <w:t xml:space="preserve"> here. Reviewers will use this rubric to grade your project.</w:t>
+        <w:rPr/>
       </w:r>
     </w:p>
     <w:p>
@@ -2203,6 +2517,132 @@
   </w:style>
   <w:style w:type="character" w:styleId="ListLabel45">
     <w:name w:val="ListLabel 45"/>
+    <w:qFormat/>
+    <w:rPr>
+      <w:u w:val="none"/>
+    </w:rPr>
+  </w:style>
+  <w:style w:type="character" w:styleId="ListLabel46">
+    <w:name w:val="ListLabel 46"/>
+    <w:qFormat/>
+    <w:rPr>
+      <w:u w:val="none"/>
+    </w:rPr>
+  </w:style>
+  <w:style w:type="character" w:styleId="ListLabel47">
+    <w:name w:val="ListLabel 47"/>
+    <w:qFormat/>
+    <w:rPr>
+      <w:u w:val="none"/>
+    </w:rPr>
+  </w:style>
+  <w:style w:type="character" w:styleId="ListLabel48">
+    <w:name w:val="ListLabel 48"/>
+    <w:qFormat/>
+    <w:rPr>
+      <w:u w:val="none"/>
+    </w:rPr>
+  </w:style>
+  <w:style w:type="character" w:styleId="ListLabel49">
+    <w:name w:val="ListLabel 49"/>
+    <w:qFormat/>
+    <w:rPr>
+      <w:u w:val="none"/>
+    </w:rPr>
+  </w:style>
+  <w:style w:type="character" w:styleId="ListLabel50">
+    <w:name w:val="ListLabel 50"/>
+    <w:qFormat/>
+    <w:rPr>
+      <w:u w:val="none"/>
+    </w:rPr>
+  </w:style>
+  <w:style w:type="character" w:styleId="ListLabel51">
+    <w:name w:val="ListLabel 51"/>
+    <w:qFormat/>
+    <w:rPr>
+      <w:u w:val="none"/>
+    </w:rPr>
+  </w:style>
+  <w:style w:type="character" w:styleId="ListLabel52">
+    <w:name w:val="ListLabel 52"/>
+    <w:qFormat/>
+    <w:rPr>
+      <w:u w:val="none"/>
+    </w:rPr>
+  </w:style>
+  <w:style w:type="character" w:styleId="ListLabel53">
+    <w:name w:val="ListLabel 53"/>
+    <w:qFormat/>
+    <w:rPr>
+      <w:u w:val="none"/>
+    </w:rPr>
+  </w:style>
+  <w:style w:type="character" w:styleId="ListLabel54">
+    <w:name w:val="ListLabel 54"/>
+    <w:qFormat/>
+    <w:rPr>
+      <w:u w:val="none"/>
+    </w:rPr>
+  </w:style>
+  <w:style w:type="character" w:styleId="ListLabel55">
+    <w:name w:val="ListLabel 55"/>
+    <w:qFormat/>
+    <w:rPr>
+      <w:u w:val="none"/>
+    </w:rPr>
+  </w:style>
+  <w:style w:type="character" w:styleId="ListLabel56">
+    <w:name w:val="ListLabel 56"/>
+    <w:qFormat/>
+    <w:rPr>
+      <w:u w:val="none"/>
+    </w:rPr>
+  </w:style>
+  <w:style w:type="character" w:styleId="ListLabel57">
+    <w:name w:val="ListLabel 57"/>
+    <w:qFormat/>
+    <w:rPr>
+      <w:u w:val="none"/>
+    </w:rPr>
+  </w:style>
+  <w:style w:type="character" w:styleId="ListLabel58">
+    <w:name w:val="ListLabel 58"/>
+    <w:qFormat/>
+    <w:rPr>
+      <w:u w:val="none"/>
+    </w:rPr>
+  </w:style>
+  <w:style w:type="character" w:styleId="ListLabel59">
+    <w:name w:val="ListLabel 59"/>
+    <w:qFormat/>
+    <w:rPr>
+      <w:u w:val="none"/>
+    </w:rPr>
+  </w:style>
+  <w:style w:type="character" w:styleId="ListLabel60">
+    <w:name w:val="ListLabel 60"/>
+    <w:qFormat/>
+    <w:rPr>
+      <w:u w:val="none"/>
+    </w:rPr>
+  </w:style>
+  <w:style w:type="character" w:styleId="ListLabel61">
+    <w:name w:val="ListLabel 61"/>
+    <w:qFormat/>
+    <w:rPr>
+      <w:u w:val="none"/>
+    </w:rPr>
+  </w:style>
+  <w:style w:type="character" w:styleId="ListLabel62">
+    <w:name w:val="ListLabel 62"/>
+    <w:qFormat/>
+    <w:rPr>
+      <w:u w:val="none"/>
+    </w:rPr>
+  </w:style>
+  <w:style w:type="character" w:styleId="ListLabel63">
+    <w:name w:val="ListLabel 63"/>
     <w:qFormat/>
     <w:rPr>
       <w:u w:val="none"/>

</xml_diff>